<commit_message>
The possibilities of controlling several lamps have been expanded. Added automatic dimming of effects.
Розширено можливості керування кількома лампами. Додано автоматичне зниження яскравости єфектів.
</commit_message>
<xml_diff>
--- a/FieryLedLampMultilingual/FieryLedLamp Инструкция пользователя.docx
+++ b/FieryLedLampMultilingual/FieryLedLamp Инструкция пользователя.docx
@@ -257,12 +257,12 @@
             <wp:extent cx="903605" cy="1211580"/>
             <wp:effectExtent b="0" l="0" r="0" t="0"/>
             <wp:wrapNone/>
-            <wp:docPr id="10" name="image2.png"/>
+            <wp:docPr id="10" name="image4.png"/>
             <a:graphic>
               <a:graphicData uri="http://schemas.openxmlformats.org/drawingml/2006/picture">
                 <pic:pic>
                   <pic:nvPicPr>
-                    <pic:cNvPr id="0" name="image2.png"/>
+                    <pic:cNvPr id="0" name="image4.png"/>
                     <pic:cNvPicPr preferRelativeResize="0"/>
                   </pic:nvPicPr>
                   <pic:blipFill>
@@ -456,7 +456,7 @@
         <w:t xml:space="preserve">3</w:t>
         <w:tab/>
         <w:tab/>
-        <w:t xml:space="preserve">      3. –   флешка с озвучкой (опция)</w:t>
+        <w:t xml:space="preserve">         3. –   флешка с озвучкой (опция)</w:t>
       </w:r>
     </w:p>
     <w:p>
@@ -7056,12 +7056,12 @@
             <wp:extent cx="596727" cy="604202"/>
             <wp:effectExtent b="0" l="0" r="0" t="0"/>
             <wp:wrapNone/>
-            <wp:docPr id="14" name="image5.png"/>
+            <wp:docPr id="14" name="image2.png"/>
             <a:graphic>
               <a:graphicData uri="http://schemas.openxmlformats.org/drawingml/2006/picture">
                 <pic:pic>
                   <pic:nvPicPr>
-                    <pic:cNvPr id="0" name="image5.png"/>
+                    <pic:cNvPr id="0" name="image2.png"/>
                     <pic:cNvPicPr preferRelativeResize="0"/>
                   </pic:nvPicPr>
                   <pic:blipFill>
@@ -7993,15 +7993,15 @@
             <w:r>
               <w:rPr/>
               <w:drawing>
-                <wp:inline distB="0" distT="0" distL="0" distR="0">
-                  <wp:extent cx="1009650" cy="1009650"/>
+                <wp:inline distB="114300" distT="114300" distL="114300" distR="114300">
+                  <wp:extent cx="1091565" cy="1091565"/>
                   <wp:effectExtent b="0" l="0" r="0" t="0"/>
-                  <wp:docPr descr="http://qrcoder.ru/code/?https%3A%2F%2Fgithub.com%2Falvikskor%2FFieryLedLampMultilingual%2Fblob%2Fmain%2FFieryLedLampMultilingual%2Fandroid%2FFireLamp3.2.3.apk&amp;2&amp;0" id="11" name="image4.png"/>
+                  <wp:docPr id="13" name="image5.png"/>
                   <a:graphic>
                     <a:graphicData uri="http://schemas.openxmlformats.org/drawingml/2006/picture">
                       <pic:pic>
                         <pic:nvPicPr>
-                          <pic:cNvPr descr="http://qrcoder.ru/code/?https%3A%2F%2Fgithub.com%2Falvikskor%2FFieryLedLampMultilingual%2Fblob%2Fmain%2FFieryLedLampMultilingual%2Fandroid%2FFireLamp3.2.3.apk&amp;2&amp;0" id="0" name="image4.png"/>
+                          <pic:cNvPr id="0" name="image5.png"/>
                           <pic:cNvPicPr preferRelativeResize="0"/>
                         </pic:nvPicPr>
                         <pic:blipFill>
@@ -8014,7 +8014,7 @@
                         <pic:spPr>
                           <a:xfrm>
                             <a:off x="0" y="0"/>
-                            <a:ext cx="1009650" cy="1009650"/>
+                            <a:ext cx="1091565" cy="1091565"/>
                           </a:xfrm>
                           <a:prstGeom prst="rect"/>
                           <a:ln/>
@@ -8129,7 +8129,7 @@
                 <wp:inline distB="0" distT="0" distL="0" distR="0">
                   <wp:extent cx="1120567" cy="1120567"/>
                   <wp:effectExtent b="0" l="0" r="0" t="0"/>
-                  <wp:docPr descr="http://qrcoder.ru/code/?https%3A%2F%2Fapps.apple.com%2Fua%2Fapp%2Fgvr-lamp%2Fid1546452194%3Fl%3Dru&amp;4&amp;0" id="13" name="image1.gif"/>
+                  <wp:docPr descr="http://qrcoder.ru/code/?https%3A%2F%2Fapps.apple.com%2Fua%2Fapp%2Fgvr-lamp%2Fid1546452194%3Fl%3Dru&amp;4&amp;0" id="12" name="image1.gif"/>
                   <a:graphic>
                     <a:graphicData uri="http://schemas.openxmlformats.org/drawingml/2006/picture">
                       <pic:pic>
@@ -9178,7 +9178,7 @@
           <wp:inline distB="0" distT="0" distL="0" distR="0">
             <wp:extent cx="1321722" cy="1321722"/>
             <wp:effectExtent b="0" l="0" r="0" t="0"/>
-            <wp:docPr descr="http://qrcoder.ru/code/?https%3A%2F%2Fgithub.com%2Falvikskor%2FFieryLedLampMultilingual&amp;4&amp;0" id="12" name="image3.gif"/>
+            <wp:docPr descr="http://qrcoder.ru/code/?https%3A%2F%2Fgithub.com%2Falvikskor%2FFieryLedLampMultilingual&amp;4&amp;0" id="11" name="image3.gif"/>
             <a:graphic>
               <a:graphicData uri="http://schemas.openxmlformats.org/drawingml/2006/picture">
                 <pic:pic>

</xml_diff>

<commit_message>
Added Uploader LittlFS from Arduino IDE 2.2.x
</commit_message>
<xml_diff>
--- a/FieryLedLampMultilingual/FieryLedLamp Инструкция пользователя.docx
+++ b/FieryLedLampMultilingual/FieryLedLamp Инструкция пользователя.docx
@@ -2,53 +2,6 @@
 <file path=word/document.xml><?xml version="1.0" encoding="utf-8"?>
 <w:document xmlns:mc="http://schemas.openxmlformats.org/markup-compatibility/2006" xmlns:o="urn:schemas-microsoft-com:office:office" xmlns:r="http://schemas.openxmlformats.org/officeDocument/2006/relationships" xmlns:m="http://schemas.openxmlformats.org/officeDocument/2006/math" xmlns:v="urn:schemas-microsoft-com:vml" xmlns:wp="http://schemas.openxmlformats.org/drawingml/2006/wordprocessingDrawing" xmlns:w10="urn:schemas-microsoft-com:office:word" xmlns:w="http://schemas.openxmlformats.org/wordprocessingml/2006/main" xmlns:wne="http://schemas.microsoft.com/office/word/2006/wordml" xmlns:sl="http://schemas.openxmlformats.org/schemaLibrary/2006/main" xmlns:a="http://schemas.openxmlformats.org/drawingml/2006/main" xmlns:pic="http://schemas.openxmlformats.org/drawingml/2006/picture" xmlns:c="http://schemas.openxmlformats.org/drawingml/2006/chart" xmlns:lc="http://schemas.openxmlformats.org/drawingml/2006/lockedCanvas" xmlns:dgm="http://schemas.openxmlformats.org/drawingml/2006/diagram" xmlns:wps="http://schemas.microsoft.com/office/word/2010/wordprocessingShape" xmlns:wpg="http://schemas.microsoft.com/office/word/2010/wordprocessingGroup" xmlns:w14="http://schemas.microsoft.com/office/word/2010/wordml" xmlns:w15="http://schemas.microsoft.com/office/word/2012/wordml">
   <w:body>
-    <w:p>
-      <w:pPr>
-        <w:keepNext w:val="0"/>
-        <w:keepLines w:val="0"/>
-        <w:pageBreakBefore w:val="0"/>
-        <w:widowControl w:val="0"/>
-        <w:pBdr>
-          <w:top w:space="0" w:sz="0" w:val="nil"/>
-          <w:left w:space="0" w:sz="0" w:val="nil"/>
-          <w:bottom w:space="0" w:sz="0" w:val="nil"/>
-          <w:right w:space="0" w:sz="0" w:val="nil"/>
-          <w:between w:space="0" w:sz="0" w:val="nil"/>
-        </w:pBdr>
-        <w:shd w:fill="auto" w:val="clear"/>
-        <w:spacing w:after="0" w:before="0" w:line="276" w:lineRule="auto"/>
-        <w:ind w:left="0" w:right="0" w:firstLine="0"/>
-        <w:jc w:val="left"/>
-      </w:pPr>
-      <w:r>
-        <w:pict>
-          <v:shapetype id="_x0000_t23" coordsize="21600,21600" o:spt="23.0" adj="5400" path="m,10800qy10800,,21600,10800,10800,21600,,10800xm@0,10800qy10800@2@1,10800,10800@0@0,10800xe">
-            <v:formulas>
-              <v:f eqn="val #0"/>
-              <v:f eqn="sum width 0 #0"/>
-              <v:f eqn="sum height 0 #0"/>
-              <v:f eqn="prod @0 2929 10000"/>
-              <v:f eqn="sum width 0 @3"/>
-              <v:f eqn="sum height 0 @3"/>
-            </v:formulas>
-            <v:path o:connectlocs="10800,0;3163,3163;0,10800;3163,18437;10800,21600;18437,18437;21600,10800;18437,3163" o:connecttype="custom" textboxrect="3163,3163,18437,18437"/>
-            <v:handles/>
-          </v:shapetype>
-          <v:shapetype id="_x0000_t66" coordsize="21600,21600" o:spt="66.0" adj="5400,5400" path="m@0,l@0@1,21600@1,21600@2@0@2@0,21600,,10800xe">
-            <v:stroke joinstyle="miter"/>
-            <v:formulas>
-              <v:f eqn="val #0"/>
-              <v:f eqn="val #1"/>
-              <v:f eqn="sum 21600 0 #1"/>
-              <v:f eqn="prod #0 #1 10800"/>
-              <v:f eqn="sum #0 0 @3"/>
-            </v:formulas>
-            <v:path o:connectangles="270,180,90,0" o:connectlocs="@0,0;0,10800;@0,21600;21600,10800" o:connecttype="custom" textboxrect="@4,@1,21600,@2"/>
-            <v:handles/>
-          </v:shapetype>
-        </w:pict>
-      </w:r>
-    </w:p>
     <w:p>
       <w:pPr>
         <w:pStyle w:val="Heading1"/>
@@ -249,15 +202,15 @@
           <wp:anchor allowOverlap="1" behindDoc="0" distB="0" distT="0" distL="0" distR="0" hidden="0" layoutInCell="1" locked="0" relativeHeight="0" simplePos="0">
             <wp:simplePos x="0" y="0"/>
             <wp:positionH relativeFrom="column">
-              <wp:posOffset>1512570</wp:posOffset>
+              <wp:posOffset>1600200</wp:posOffset>
             </wp:positionH>
             <wp:positionV relativeFrom="paragraph">
-              <wp:posOffset>157480</wp:posOffset>
+              <wp:posOffset>161925</wp:posOffset>
             </wp:positionV>
             <wp:extent cx="903605" cy="1211580"/>
             <wp:effectExtent b="0" l="0" r="0" t="0"/>
             <wp:wrapNone/>
-            <wp:docPr id="10" name="image4.png"/>
+            <wp:docPr id="3" name="image4.png"/>
             <a:graphic>
               <a:graphicData uri="http://schemas.openxmlformats.org/drawingml/2006/picture">
                 <pic:pic>
@@ -458,26 +411,6 @@
         <w:tab/>
         <w:t xml:space="preserve">         3. –   флешка с озвучкой (опция)</w:t>
       </w:r>
-    </w:p>
-    <w:p>
-      <w:pPr>
-        <w:tabs>
-          <w:tab w:val="left" w:leader="none" w:pos="4153"/>
-        </w:tabs>
-        <w:jc w:val="center"/>
-        <w:rPr>
-          <w:sz w:val="20"/>
-          <w:szCs w:val="20"/>
-        </w:rPr>
-      </w:pPr>
-      <w:r>
-        <w:rPr>
-          <w:sz w:val="20"/>
-          <w:szCs w:val="20"/>
-          <w:rtl w:val="0"/>
-        </w:rPr>
-        <w:t xml:space="preserve">         4.-    дисплей (опция)</w:t>
-      </w:r>
       <w:r>
         <mc:AlternateContent>
           <mc:Choice Requires="wpg">
@@ -485,15 +418,15 @@
               <wp:anchor allowOverlap="1" behindDoc="0" distB="0" distT="0" distL="114300" distR="114300" hidden="0" layoutInCell="1" locked="0" relativeHeight="0" simplePos="0">
                 <wp:simplePos x="0" y="0"/>
                 <wp:positionH relativeFrom="column">
-                  <wp:posOffset>2146300</wp:posOffset>
+                  <wp:posOffset>2124075</wp:posOffset>
                 </wp:positionH>
                 <wp:positionV relativeFrom="paragraph">
-                  <wp:posOffset>0</wp:posOffset>
+                  <wp:posOffset>126988</wp:posOffset>
                 </wp:positionV>
-                <wp:extent cx="486273" cy="167418"/>
+                <wp:extent cx="485775" cy="155563"/>
                 <wp:effectExtent b="0" l="0" r="0" t="0"/>
                 <wp:wrapNone/>
-                <wp:docPr id="9" name=""/>
+                <wp:docPr id="2" name=""/>
                 <a:graphic>
                   <a:graphicData uri="http://schemas.microsoft.com/office/word/2010/wordprocessingShape">
                     <wps:wsp>
@@ -560,15 +493,15 @@
               <wp:anchor allowOverlap="1" behindDoc="0" distB="0" distT="0" distL="114300" distR="114300" hidden="0" layoutInCell="1" locked="0" relativeHeight="0" simplePos="0">
                 <wp:simplePos x="0" y="0"/>
                 <wp:positionH relativeFrom="column">
-                  <wp:posOffset>2146300</wp:posOffset>
+                  <wp:posOffset>2124075</wp:posOffset>
                 </wp:positionH>
                 <wp:positionV relativeFrom="paragraph">
-                  <wp:posOffset>0</wp:posOffset>
+                  <wp:posOffset>126988</wp:posOffset>
                 </wp:positionV>
-                <wp:extent cx="486273" cy="167418"/>
+                <wp:extent cx="485775" cy="155563"/>
                 <wp:effectExtent b="0" l="0" r="0" t="0"/>
                 <wp:wrapNone/>
-                <wp:docPr id="9" name="image7.png"/>
+                <wp:docPr id="2" name="image7.png"/>
                 <a:graphic>
                   <a:graphicData uri="http://schemas.openxmlformats.org/drawingml/2006/picture">
                     <pic:pic>
@@ -586,7 +519,7 @@
                       <pic:spPr>
                         <a:xfrm>
                           <a:off x="0" y="0"/>
-                          <a:ext cx="486273" cy="167418"/>
+                          <a:ext cx="485775" cy="155563"/>
                         </a:xfrm>
                         <a:prstGeom prst="rect"/>
                         <a:ln/>
@@ -598,6 +531,26 @@
             </w:drawing>
           </mc:Fallback>
         </mc:AlternateContent>
+      </w:r>
+    </w:p>
+    <w:p>
+      <w:pPr>
+        <w:tabs>
+          <w:tab w:val="left" w:leader="none" w:pos="4153"/>
+        </w:tabs>
+        <w:jc w:val="center"/>
+        <w:rPr>
+          <w:sz w:val="20"/>
+          <w:szCs w:val="20"/>
+        </w:rPr>
+      </w:pPr>
+      <w:r>
+        <w:rPr>
+          <w:sz w:val="20"/>
+          <w:szCs w:val="20"/>
+          <w:rtl w:val="0"/>
+        </w:rPr>
+        <w:t xml:space="preserve">         4.-    дисплей (опция)</w:t>
       </w:r>
       <w:r>
         <mc:AlternateContent>
@@ -614,7 +567,7 @@
                 <wp:extent cx="487112" cy="96913"/>
                 <wp:effectExtent b="0" l="0" r="0" t="0"/>
                 <wp:wrapNone/>
-                <wp:docPr id="8" name=""/>
+                <wp:docPr id="1" name=""/>
                 <a:graphic>
                   <a:graphicData uri="http://schemas.microsoft.com/office/word/2010/wordprocessingShape">
                     <wps:wsp>
@@ -689,7 +642,7 @@
                 <wp:extent cx="487112" cy="96913"/>
                 <wp:effectExtent b="0" l="0" r="0" t="0"/>
                 <wp:wrapNone/>
-                <wp:docPr id="8" name="image6.png"/>
+                <wp:docPr id="1" name="image6.png"/>
                 <a:graphic>
                   <a:graphicData uri="http://schemas.openxmlformats.org/drawingml/2006/picture">
                     <pic:pic>
@@ -7056,12 +7009,12 @@
             <wp:extent cx="596727" cy="604202"/>
             <wp:effectExtent b="0" l="0" r="0" t="0"/>
             <wp:wrapNone/>
-            <wp:docPr id="14" name="image2.png"/>
+            <wp:docPr id="7" name="image5.png"/>
             <a:graphic>
               <a:graphicData uri="http://schemas.openxmlformats.org/drawingml/2006/picture">
                 <pic:pic>
                   <pic:nvPicPr>
-                    <pic:cNvPr id="0" name="image2.png"/>
+                    <pic:cNvPr id="0" name="image5.png"/>
                     <pic:cNvPicPr preferRelativeResize="0"/>
                   </pic:nvPicPr>
                   <pic:blipFill>
@@ -7922,7 +7875,7 @@
     <w:tbl>
       <w:tblPr>
         <w:tblStyle w:val="Table2"/>
-        <w:tblW w:w="9571.0" w:type="dxa"/>
+        <w:tblW w:w="9570.0" w:type="dxa"/>
         <w:jc w:val="left"/>
         <w:tblInd w:w="-108.0" w:type="dxa"/>
         <w:tblBorders>
@@ -7937,12 +7890,12 @@
         <w:tblLook w:val="0400"/>
       </w:tblPr>
       <w:tblGrid>
-        <w:gridCol w:w="5778"/>
-        <w:gridCol w:w="3793"/>
+        <w:gridCol w:w="4065"/>
+        <w:gridCol w:w="5505"/>
         <w:tblGridChange w:id="0">
           <w:tblGrid>
-            <w:gridCol w:w="5778"/>
-            <w:gridCol w:w="3793"/>
+            <w:gridCol w:w="4065"/>
+            <w:gridCol w:w="5505"/>
           </w:tblGrid>
         </w:tblGridChange>
       </w:tblGrid>
@@ -7994,14 +7947,14 @@
               <w:rPr/>
               <w:drawing>
                 <wp:inline distB="114300" distT="114300" distL="114300" distR="114300">
-                  <wp:extent cx="1091565" cy="1091565"/>
+                  <wp:extent cx="1182053" cy="1173728"/>
                   <wp:effectExtent b="0" l="0" r="0" t="0"/>
-                  <wp:docPr id="13" name="image5.png"/>
+                  <wp:docPr id="4" name="image2.png"/>
                   <a:graphic>
                     <a:graphicData uri="http://schemas.openxmlformats.org/drawingml/2006/picture">
                       <pic:pic>
                         <pic:nvPicPr>
-                          <pic:cNvPr id="0" name="image5.png"/>
+                          <pic:cNvPr id="0" name="image2.png"/>
                           <pic:cNvPicPr preferRelativeResize="0"/>
                         </pic:nvPicPr>
                         <pic:blipFill>
@@ -8014,7 +7967,7 @@
                         <pic:spPr>
                           <a:xfrm>
                             <a:off x="0" y="0"/>
-                            <a:ext cx="1091565" cy="1091565"/>
+                            <a:ext cx="1182053" cy="1173728"/>
                           </a:xfrm>
                           <a:prstGeom prst="rect"/>
                           <a:ln/>
@@ -8069,13 +8022,13 @@
             <w:hyperlink r:id="rId14">
               <w:r>
                 <w:rPr>
-                  <w:color w:val="0000ff"/>
+                  <w:color w:val="1155cc"/>
                   <w:sz w:val="20"/>
                   <w:szCs w:val="20"/>
                   <w:u w:val="single"/>
                   <w:rtl w:val="0"/>
                 </w:rPr>
-                <w:t xml:space="preserve">https://github.com/alvikskor/FieryLedLampMultilingual/blob/main/FieryLedLampMultilingual/android/FireLamp3.2.3.apk</w:t>
+                <w:t xml:space="preserve">https://files.fm/f/m5cmkuukt7</w:t>
               </w:r>
             </w:hyperlink>
             <w:r>
@@ -8127,9 +8080,9 @@
               <w:rPr/>
               <w:drawing>
                 <wp:inline distB="0" distT="0" distL="0" distR="0">
-                  <wp:extent cx="1120567" cy="1120567"/>
+                  <wp:extent cx="1177290" cy="1177290"/>
                   <wp:effectExtent b="0" l="0" r="0" t="0"/>
-                  <wp:docPr descr="http://qrcoder.ru/code/?https%3A%2F%2Fapps.apple.com%2Fua%2Fapp%2Fgvr-lamp%2Fid1546452194%3Fl%3Dru&amp;4&amp;0" id="12" name="image1.gif"/>
+                  <wp:docPr descr="http://qrcoder.ru/code/?https%3A%2F%2Fapps.apple.com%2Fua%2Fapp%2Fgvr-lamp%2Fid1546452194%3Fl%3Dru&amp;4&amp;0" id="6" name="image1.gif"/>
                   <a:graphic>
                     <a:graphicData uri="http://schemas.openxmlformats.org/drawingml/2006/picture">
                       <pic:pic>
@@ -8147,7 +8100,7 @@
                         <pic:spPr>
                           <a:xfrm>
                             <a:off x="0" y="0"/>
-                            <a:ext cx="1120567" cy="1120567"/>
+                            <a:ext cx="1177290" cy="1177290"/>
                           </a:xfrm>
                           <a:prstGeom prst="rect"/>
                           <a:ln/>
@@ -9178,7 +9131,7 @@
           <wp:inline distB="0" distT="0" distL="0" distR="0">
             <wp:extent cx="1321722" cy="1321722"/>
             <wp:effectExtent b="0" l="0" r="0" t="0"/>
-            <wp:docPr descr="http://qrcoder.ru/code/?https%3A%2F%2Fgithub.com%2Falvikskor%2FFieryLedLampMultilingual&amp;4&amp;0" id="11" name="image3.gif"/>
+            <wp:docPr descr="http://qrcoder.ru/code/?https%3A%2F%2Fgithub.com%2Falvikskor%2FFieryLedLampMultilingual&amp;4&amp;0" id="5" name="image3.gif"/>
             <a:graphic>
               <a:graphicData uri="http://schemas.openxmlformats.org/drawingml/2006/picture">
                 <pic:pic>
@@ -10132,193 +10085,6 @@
       <w:szCs w:val="72"/>
     </w:rPr>
   </w:style>
-  <w:style w:type="paragraph" w:styleId="a" w:default="1">
-    <w:name w:val="Normal"/>
-    <w:uiPriority w:val="1"/>
-    <w:qFormat w:val="1"/>
-    <w:rsid w:val="004E20CB"/>
-    <w:pPr>
-      <w:widowControl w:val="0"/>
-      <w:autoSpaceDE w:val="0"/>
-      <w:autoSpaceDN w:val="0"/>
-      <w:spacing w:after="0" w:line="240" w:lineRule="auto"/>
-    </w:pPr>
-    <w:rPr>
-      <w:rFonts w:ascii="Times New Roman" w:cs="Times New Roman" w:eastAsia="Times New Roman" w:hAnsi="Times New Roman"/>
-      <w:lang w:bidi="ru-RU" w:eastAsia="ru-RU"/>
-    </w:rPr>
-  </w:style>
-  <w:style w:type="character" w:styleId="a0" w:default="1">
-    <w:name w:val="Default Paragraph Font"/>
-    <w:uiPriority w:val="1"/>
-    <w:semiHidden w:val="1"/>
-    <w:unhideWhenUsed w:val="1"/>
-  </w:style>
-  <w:style w:type="table" w:styleId="a1" w:default="1">
-    <w:name w:val="Normal Table"/>
-    <w:uiPriority w:val="99"/>
-    <w:semiHidden w:val="1"/>
-    <w:unhideWhenUsed w:val="1"/>
-    <w:qFormat w:val="1"/>
-    <w:tblPr>
-      <w:tblInd w:w="0.0" w:type="dxa"/>
-      <w:tblCellMar>
-        <w:top w:w="0.0" w:type="dxa"/>
-        <w:left w:w="108.0" w:type="dxa"/>
-        <w:bottom w:w="0.0" w:type="dxa"/>
-        <w:right w:w="108.0" w:type="dxa"/>
-      </w:tblCellMar>
-    </w:tblPr>
-  </w:style>
-  <w:style w:type="numbering" w:styleId="a2" w:default="1">
-    <w:name w:val="No List"/>
-    <w:uiPriority w:val="99"/>
-    <w:semiHidden w:val="1"/>
-    <w:unhideWhenUsed w:val="1"/>
-  </w:style>
-  <w:style w:type="paragraph" w:styleId="Heading1" w:customStyle="1">
-    <w:name w:val="Heading 1"/>
-    <w:basedOn w:val="a"/>
-    <w:uiPriority w:val="1"/>
-    <w:qFormat w:val="1"/>
-    <w:rsid w:val="004E20CB"/>
-    <w:pPr>
-      <w:ind w:left="466" w:hanging="361"/>
-      <w:outlineLvl w:val="1"/>
-    </w:pPr>
-    <w:rPr>
-      <w:b w:val="1"/>
-      <w:bCs w:val="1"/>
-      <w:sz w:val="20"/>
-      <w:szCs w:val="20"/>
-    </w:rPr>
-  </w:style>
-  <w:style w:type="paragraph" w:styleId="a3">
-    <w:name w:val="Body Text"/>
-    <w:basedOn w:val="a"/>
-    <w:link w:val="a4"/>
-    <w:uiPriority w:val="1"/>
-    <w:qFormat w:val="1"/>
-    <w:rsid w:val="004E20CB"/>
-    <w:pPr>
-      <w:ind w:left="538" w:hanging="433"/>
-    </w:pPr>
-    <w:rPr>
-      <w:sz w:val="20"/>
-      <w:szCs w:val="20"/>
-    </w:rPr>
-  </w:style>
-  <w:style w:type="character" w:styleId="a4" w:customStyle="1">
-    <w:name w:val="Основной текст Знак"/>
-    <w:basedOn w:val="a0"/>
-    <w:link w:val="a3"/>
-    <w:uiPriority w:val="1"/>
-    <w:rsid w:val="004E20CB"/>
-    <w:rPr>
-      <w:rFonts w:ascii="Times New Roman" w:cs="Times New Roman" w:eastAsia="Times New Roman" w:hAnsi="Times New Roman"/>
-      <w:sz w:val="20"/>
-      <w:szCs w:val="20"/>
-      <w:lang w:bidi="ru-RU" w:eastAsia="ru-RU"/>
-    </w:rPr>
-  </w:style>
-  <w:style w:type="paragraph" w:styleId="a5">
-    <w:name w:val="List Paragraph"/>
-    <w:basedOn w:val="a"/>
-    <w:uiPriority w:val="1"/>
-    <w:qFormat w:val="1"/>
-    <w:rsid w:val="004E20CB"/>
-    <w:pPr>
-      <w:ind w:left="538" w:hanging="433"/>
-    </w:pPr>
-  </w:style>
-  <w:style w:type="table" w:styleId="a6">
-    <w:name w:val="Table Grid"/>
-    <w:basedOn w:val="a1"/>
-    <w:uiPriority w:val="59"/>
-    <w:rsid w:val="00333D8A"/>
-    <w:pPr>
-      <w:spacing w:after="0" w:line="240" w:lineRule="auto"/>
-    </w:pPr>
-    <w:tblPr>
-      <w:tblInd w:w="0.0" w:type="dxa"/>
-      <w:tblBorders>
-        <w:top w:color="auto" w:space="0" w:sz="4" w:val="single"/>
-        <w:left w:color="auto" w:space="0" w:sz="4" w:val="single"/>
-        <w:bottom w:color="auto" w:space="0" w:sz="4" w:val="single"/>
-        <w:right w:color="auto" w:space="0" w:sz="4" w:val="single"/>
-        <w:insideH w:color="auto" w:space="0" w:sz="4" w:val="single"/>
-        <w:insideV w:color="auto" w:space="0" w:sz="4" w:val="single"/>
-      </w:tblBorders>
-      <w:tblCellMar>
-        <w:top w:w="0.0" w:type="dxa"/>
-        <w:left w:w="108.0" w:type="dxa"/>
-        <w:bottom w:w="0.0" w:type="dxa"/>
-        <w:right w:w="108.0" w:type="dxa"/>
-      </w:tblCellMar>
-    </w:tblPr>
-  </w:style>
-  <w:style w:type="paragraph" w:styleId="a7">
-    <w:name w:val="Balloon Text"/>
-    <w:basedOn w:val="a"/>
-    <w:link w:val="a8"/>
-    <w:uiPriority w:val="99"/>
-    <w:semiHidden w:val="1"/>
-    <w:unhideWhenUsed w:val="1"/>
-    <w:rsid w:val="00333D8A"/>
-    <w:rPr>
-      <w:rFonts w:ascii="Tahoma" w:cs="Tahoma" w:hAnsi="Tahoma"/>
-      <w:sz w:val="16"/>
-      <w:szCs w:val="16"/>
-    </w:rPr>
-  </w:style>
-  <w:style w:type="character" w:styleId="a8" w:customStyle="1">
-    <w:name w:val="Текст выноски Знак"/>
-    <w:basedOn w:val="a0"/>
-    <w:link w:val="a7"/>
-    <w:uiPriority w:val="99"/>
-    <w:semiHidden w:val="1"/>
-    <w:rsid w:val="00333D8A"/>
-    <w:rPr>
-      <w:rFonts w:ascii="Tahoma" w:cs="Tahoma" w:eastAsia="Times New Roman" w:hAnsi="Tahoma"/>
-      <w:sz w:val="16"/>
-      <w:szCs w:val="16"/>
-      <w:lang w:bidi="ru-RU" w:eastAsia="ru-RU"/>
-    </w:rPr>
-  </w:style>
-  <w:style w:type="character" w:styleId="a9">
-    <w:name w:val="Hyperlink"/>
-    <w:basedOn w:val="a0"/>
-    <w:uiPriority w:val="99"/>
-    <w:unhideWhenUsed w:val="1"/>
-    <w:rsid w:val="0075490C"/>
-    <w:rPr>
-      <w:color w:val="0000ff" w:themeColor="hyperlink"/>
-      <w:u w:val="single"/>
-    </w:rPr>
-  </w:style>
-  <w:style w:type="character" w:styleId="aa">
-    <w:name w:val="Emphasis"/>
-    <w:basedOn w:val="a0"/>
-    <w:uiPriority w:val="20"/>
-    <w:qFormat w:val="1"/>
-    <w:rsid w:val="00AA63DA"/>
-    <w:rPr>
-      <w:i w:val="1"/>
-      <w:iCs w:val="1"/>
-    </w:rPr>
-  </w:style>
-  <w:style w:type="character" w:styleId="ab">
-    <w:name w:val="FollowedHyperlink"/>
-    <w:basedOn w:val="a0"/>
-    <w:uiPriority w:val="99"/>
-    <w:semiHidden w:val="1"/>
-    <w:unhideWhenUsed w:val="1"/>
-    <w:rsid w:val="00AD5837"/>
-    <w:rPr>
-      <w:color w:val="800080" w:themeColor="followedHyperlink"/>
-      <w:u w:val="single"/>
-    </w:rPr>
-  </w:style>
   <w:style w:type="paragraph" w:styleId="Subtitle">
     <w:name w:val="Subtitle"/>
     <w:basedOn w:val="Normal"/>
@@ -10370,9 +10136,9 @@
 </file>
 
 <file path=word/theme/theme1.xml><?xml version="1.0" encoding="utf-8"?>
-<a:theme xmlns:a="http://schemas.openxmlformats.org/drawingml/2006/main" name="Тема Office">
+<a:theme xmlns:a="http://schemas.openxmlformats.org/drawingml/2006/main" name="Office Theme">
   <a:themeElements>
-    <a:clrScheme name="Стандартная">
+    <a:clrScheme name="Office">
       <a:dk1>
         <a:sysClr val="windowText" lastClr="000000"/>
       </a:dk1>
@@ -10410,9 +10176,9 @@
         <a:srgbClr val="800080"/>
       </a:folHlink>
     </a:clrScheme>
-    <a:fontScheme name="Стандартная">
+    <a:fontScheme name="Office">
       <a:majorFont>
-        <a:latin typeface="Cambria"/>
+        <a:latin typeface="Calibri"/>
         <a:ea typeface=""/>
         <a:cs typeface=""/>
         <a:font script="Jpan" typeface="ＭＳ ゴシック"/>
@@ -10444,9 +10210,10 @@
         <a:font script="Mong" typeface="Mongolian Baiti"/>
         <a:font script="Viet" typeface="Times New Roman"/>
         <a:font script="Uigh" typeface="Microsoft Uighur"/>
+        <a:font script="Geor" typeface="Sylfaen"/>
       </a:majorFont>
       <a:minorFont>
-        <a:latin typeface="Calibri"/>
+        <a:latin typeface="Cambria"/>
         <a:ea typeface=""/>
         <a:cs typeface=""/>
         <a:font script="Jpan" typeface="ＭＳ 明朝"/>
@@ -10478,9 +10245,10 @@
         <a:font script="Mong" typeface="Mongolian Baiti"/>
         <a:font script="Viet" typeface="Arial"/>
         <a:font script="Uigh" typeface="Microsoft Uighur"/>
+        <a:font script="Geor" typeface="Sylfaen"/>
       </a:minorFont>
     </a:fontScheme>
-    <a:fmtScheme name="Стандартная">
+    <a:fmtScheme name="Office">
       <a:fillStyleLst>
         <a:solidFill>
           <a:schemeClr val="phClr"/>
@@ -10512,20 +10280,16 @@
           <a:gsLst>
             <a:gs pos="0">
               <a:schemeClr val="phClr">
-                <a:shade val="51000"/>
-                <a:satMod val="130000"/>
-              </a:schemeClr>
-            </a:gs>
-            <a:gs pos="80000">
-              <a:schemeClr val="phClr">
-                <a:shade val="93000"/>
+                <a:tint val="100000"/>
+                <a:shade val="100000"/>
                 <a:satMod val="130000"/>
               </a:schemeClr>
             </a:gs>
             <a:gs pos="100000">
               <a:schemeClr val="phClr">
-                <a:shade val="94000"/>
-                <a:satMod val="135000"/>
+                <a:tint val="50000"/>
+                <a:shade val="100000"/>
+                <a:satMod val="350000"/>
               </a:schemeClr>
             </a:gs>
           </a:gsLst>
@@ -10647,7 +10411,46 @@
       </a:bgFillStyleLst>
     </a:fmtScheme>
   </a:themeElements>
-  <a:objectDefaults/>
+  <a:objectDefaults>
+    <a:spDef>
+      <a:spPr/>
+      <a:bodyPr/>
+      <a:lstStyle/>
+      <a:style>
+        <a:lnRef idx="1">
+          <a:schemeClr val="accent1"/>
+        </a:lnRef>
+        <a:fillRef idx="3">
+          <a:schemeClr val="accent1"/>
+        </a:fillRef>
+        <a:effectRef idx="2">
+          <a:schemeClr val="accent1"/>
+        </a:effectRef>
+        <a:fontRef idx="minor">
+          <a:schemeClr val="lt1"/>
+        </a:fontRef>
+      </a:style>
+    </a:spDef>
+    <a:lnDef>
+      <a:spPr/>
+      <a:bodyPr/>
+      <a:lstStyle/>
+      <a:style>
+        <a:lnRef idx="2">
+          <a:schemeClr val="accent1"/>
+        </a:lnRef>
+        <a:fillRef idx="0">
+          <a:schemeClr val="accent1"/>
+        </a:fillRef>
+        <a:effectRef idx="1">
+          <a:schemeClr val="accent1"/>
+        </a:effectRef>
+        <a:fontRef idx="minor">
+          <a:schemeClr val="tx1"/>
+        </a:fontRef>
+      </a:style>
+    </a:lnDef>
+  </a:objectDefaults>
   <a:extraClrSchemeLst/>
 </a:theme>
 </file>

</xml_diff>